<commit_message>
implement a new version using json config file
</commit_message>
<xml_diff>
--- a/automatepc/Learning_AutomatePC.docx
+++ b/automatepc/Learning_AutomatePC.docx
@@ -17,6 +17,7 @@
         <w:dataBinding w:prefixMappings="xmlns:ns0='http://purl.org/dc/elements/1.1/' xmlns:ns1='http://schemas.openxmlformats.org/package/2006/metadata/core-properties' " w:xpath="/ns1:coreProperties[1]/ns0:title[1]" w:storeItemID="{6C3C8BC8-F283-45AE-878A-BAB7291924A1}"/>
         <w:text/>
       </w:sdtPr>
+      <w:sdtEndPr/>
       <w:sdtContent>
         <w:p>
           <w:pPr>
@@ -302,14 +303,27 @@
             <w:pPr>
               <w:cnfStyle w:val="000000100000" w:firstRow="0" w:lastRow="0" w:firstColumn="0" w:lastColumn="0" w:oddVBand="0" w:evenVBand="0" w:oddHBand="1" w:evenHBand="0" w:firstRowFirstColumn="0" w:firstRowLastColumn="0" w:lastRowFirstColumn="0" w:lastRowLastColumn="0"/>
             </w:pPr>
-            <w:fldSimple w:instr=" SAVEDATE   \* MERGEFORMAT ">
-              <w:r>
-                <w:rPr>
-                  <w:noProof/>
-                </w:rPr>
-                <w:t>5/20/2013 4:25:00 PM</w:t>
-              </w:r>
-            </w:fldSimple>
+            <w:r>
+              <w:fldChar w:fldCharType="begin"/>
+            </w:r>
+            <w:r>
+              <w:instrText xml:space="preserve"> SAVEDATE   \* MERGEFORMAT </w:instrText>
+            </w:r>
+            <w:r>
+              <w:fldChar w:fldCharType="separate"/>
+            </w:r>
+            <w:r>
+              <w:rPr>
+                <w:noProof/>
+              </w:rPr>
+              <w:t>5/20/2013 4:26:00 PM</w:t>
+            </w:r>
+            <w:r>
+              <w:rPr>
+                <w:noProof/>
+              </w:rPr>
+              <w:fldChar w:fldCharType="end"/>
+            </w:r>
           </w:p>
         </w:tc>
       </w:tr>
@@ -522,14 +536,6 @@
       </w:pPr>
       <w:r>
         <w:lastRenderedPageBreak/>
-        <w:t>Let PC starts, sync and rebuild codes everyday</w:t>
-      </w:r>
-    </w:p>
-    <w:p>
-      <w:pPr>
-        <w:pStyle w:val="Heading2"/>
-      </w:pPr>
-      <w:r>
         <w:t>Idea</w:t>
       </w:r>
     </w:p>
@@ -596,9 +602,469 @@
     </w:p>
     <w:p>
       <w:pPr>
+        <w:pStyle w:val="Heading1"/>
+        <w:numPr>
+          <w:ilvl w:val="0"/>
+          <w:numId w:val="0"/>
+        </w:numPr>
+        <w:ind w:left="432" w:hanging="432"/>
+      </w:pPr>
+    </w:p>
+    <w:p>
+      <w:pPr>
+        <w:pStyle w:val="Heading1"/>
+      </w:pPr>
+      <w:r>
+        <w:t>Auto start computer – change BIOS</w:t>
+      </w:r>
+    </w:p>
+    <w:p>
+      <w:pPr>
+        <w:rPr>
+          <w:b/>
+        </w:rPr>
+      </w:pPr>
+      <w:r>
+        <w:rPr>
+          <w:b/>
+        </w:rPr>
+        <w:t>FOR HP computer:</w:t>
+      </w:r>
+    </w:p>
+    <w:p>
+      <w:pPr>
+        <w:pStyle w:val="ListParagraph"/>
+        <w:numPr>
+          <w:ilvl w:val="0"/>
+          <w:numId w:val="32"/>
+        </w:numPr>
+      </w:pPr>
+      <w:r>
+        <w:t>START computer, Press F10 to enter BIOS</w:t>
+      </w:r>
+    </w:p>
+    <w:p>
+      <w:pPr>
+        <w:pStyle w:val="ListParagraph"/>
+        <w:numPr>
+          <w:ilvl w:val="0"/>
+          <w:numId w:val="32"/>
+        </w:numPr>
+      </w:pPr>
+      <w:r>
+        <w:t>In file menu “</w:t>
+      </w:r>
+      <w:r>
+        <w:rPr>
+          <w:b/>
+        </w:rPr>
+        <w:t xml:space="preserve">Advanced </w:t>
+      </w:r>
+      <w:r>
+        <w:rPr>
+          <w:b/>
+        </w:rPr>
+        <w:sym w:font="Wingdings" w:char="F0E0"/>
+      </w:r>
+      <w:r>
+        <w:rPr>
+          <w:b/>
+        </w:rPr>
+        <w:t xml:space="preserve"> BIOS Power-On</w:t>
+      </w:r>
+      <w:r>
+        <w:t xml:space="preserve"> ”, </w:t>
+      </w:r>
+      <w:proofErr w:type="spellStart"/>
+      <w:r>
+        <w:t>config</w:t>
+      </w:r>
+      <w:proofErr w:type="spellEnd"/>
+      <w:r>
+        <w:t xml:space="preserve"> to start computer every workday </w:t>
+      </w:r>
+    </w:p>
+    <w:p/>
+    <w:p>
+      <w:pPr>
+        <w:pStyle w:val="Heading1"/>
+      </w:pPr>
+      <w:r>
+        <w:t xml:space="preserve">Auto shutdown </w:t>
+      </w:r>
+      <w:r>
+        <w:t>PC</w:t>
+      </w:r>
+      <w:r>
+        <w:t xml:space="preserve"> and sync build codes when </w:t>
+      </w:r>
+      <w:r>
+        <w:t>PC start</w:t>
+      </w:r>
+    </w:p>
+    <w:p>
+      <w:pPr>
+        <w:pStyle w:val="ListParagraph"/>
+        <w:numPr>
+          <w:ilvl w:val="0"/>
+          <w:numId w:val="35"/>
+        </w:numPr>
+      </w:pPr>
+      <w:r>
+        <w:t>Copy files from folder “</w:t>
+      </w:r>
+      <w:proofErr w:type="spellStart"/>
+      <w:r>
+        <w:t>xutil</w:t>
+      </w:r>
+      <w:proofErr w:type="spellEnd"/>
+      <w:r>
+        <w:t>\</w:t>
+      </w:r>
+      <w:proofErr w:type="spellStart"/>
+      <w:r>
+        <w:t>automatepc</w:t>
+      </w:r>
+      <w:proofErr w:type="spellEnd"/>
+      <w:r>
+        <w:t>” (</w:t>
+      </w:r>
+      <w:hyperlink r:id="rId10" w:history="1">
+        <w:r>
+          <w:rPr>
+            <w:rStyle w:val="Hyperlink"/>
+          </w:rPr>
+          <w:t>\\eptserver\DropBox\lori\S\automatepc</w:t>
+        </w:r>
+      </w:hyperlink>
+      <w:r>
+        <w:t>)</w:t>
+      </w:r>
+    </w:p>
+    <w:p>
+      <w:pPr>
+        <w:pStyle w:val="ListParagraph"/>
+        <w:numPr>
+          <w:ilvl w:val="0"/>
+          <w:numId w:val="35"/>
+        </w:numPr>
+      </w:pPr>
+      <w:r>
+        <w:t>Open file “readme.txt” as below.</w:t>
+      </w:r>
+    </w:p>
+    <w:p>
+      <w:pPr>
+        <w:ind w:left="720"/>
+        <w:rPr>
+          <w:b/>
+        </w:rPr>
+      </w:pPr>
+      <w:proofErr w:type="spellStart"/>
+      <w:proofErr w:type="gramStart"/>
+      <w:r>
+        <w:rPr>
+          <w:b/>
+        </w:rPr>
+        <w:t>automatepc</w:t>
+      </w:r>
+      <w:proofErr w:type="spellEnd"/>
+      <w:proofErr w:type="gramEnd"/>
+    </w:p>
+    <w:p>
+      <w:pPr>
+        <w:ind w:left="720"/>
+        <w:rPr>
+          <w:b/>
+        </w:rPr>
+      </w:pPr>
+      <w:r>
+        <w:rPr>
+          <w:b/>
+        </w:rPr>
+        <w:t>Summary:</w:t>
+      </w:r>
+    </w:p>
+    <w:p>
+      <w:pPr>
+        <w:ind w:left="720"/>
+      </w:pPr>
+      <w:r>
+        <w:tab/>
+        <w:t>1. Some scripts to auto shutdown pc, run tasks (sync and build codes) when pc startup, etc.</w:t>
+      </w:r>
+    </w:p>
+    <w:p>
+      <w:pPr>
+        <w:ind w:left="720"/>
+      </w:pPr>
+      <w:r>
+        <w:tab/>
+        <w:t xml:space="preserve">2. It gets settings in </w:t>
+      </w:r>
+      <w:proofErr w:type="spellStart"/>
+      <w:r>
+        <w:t>config.json</w:t>
+      </w:r>
+      <w:proofErr w:type="spellEnd"/>
+      <w:r>
+        <w:t>, and create/delete tasks in windows task scheduler.</w:t>
+      </w:r>
+    </w:p>
+    <w:p>
+      <w:pPr>
+        <w:ind w:left="720"/>
+      </w:pPr>
+    </w:p>
+    <w:p>
+      <w:pPr>
+        <w:ind w:left="720"/>
+        <w:rPr>
+          <w:b/>
+        </w:rPr>
+      </w:pPr>
+      <w:r>
+        <w:rPr>
+          <w:b/>
+        </w:rPr>
+        <w:t>Usages:</w:t>
+      </w:r>
+    </w:p>
+    <w:p>
+      <w:pPr>
+        <w:ind w:left="720"/>
+        <w:rPr>
+          <w:b/>
+        </w:rPr>
+      </w:pPr>
+      <w:r>
+        <w:rPr>
+          <w:b/>
+        </w:rPr>
+        <w:tab/>
+        <w:t xml:space="preserve">1. </w:t>
+      </w:r>
+      <w:proofErr w:type="gramStart"/>
+      <w:r>
+        <w:rPr>
+          <w:b/>
+        </w:rPr>
+        <w:t>update</w:t>
+      </w:r>
+      <w:proofErr w:type="gramEnd"/>
+      <w:r>
+        <w:rPr>
+          <w:b/>
+        </w:rPr>
+        <w:t xml:space="preserve"> </w:t>
+      </w:r>
+      <w:proofErr w:type="spellStart"/>
+      <w:r>
+        <w:rPr>
+          <w:b/>
+        </w:rPr>
+        <w:t>config.json</w:t>
+      </w:r>
+      <w:proofErr w:type="spellEnd"/>
+    </w:p>
+    <w:p>
+      <w:pPr>
+        <w:ind w:left="720"/>
+      </w:pPr>
+      <w:r>
+        <w:tab/>
+      </w:r>
+      <w:r>
+        <w:tab/>
+      </w:r>
+      <w:proofErr w:type="gramStart"/>
+      <w:r>
+        <w:t>set</w:t>
+      </w:r>
+      <w:proofErr w:type="gramEnd"/>
+      <w:r>
+        <w:t xml:space="preserve"> code path in perforce, commands to run, etc.</w:t>
+      </w:r>
+    </w:p>
+    <w:p>
+      <w:pPr>
+        <w:ind w:left="720"/>
+        <w:rPr>
+          <w:b/>
+        </w:rPr>
+      </w:pPr>
+      <w:r>
+        <w:tab/>
+      </w:r>
+      <w:r>
+        <w:rPr>
+          <w:b/>
+        </w:rPr>
+        <w:t xml:space="preserve">2. </w:t>
+      </w:r>
+      <w:proofErr w:type="gramStart"/>
+      <w:r>
+        <w:rPr>
+          <w:b/>
+        </w:rPr>
+        <w:t>run</w:t>
+      </w:r>
+      <w:proofErr w:type="gramEnd"/>
+      <w:r>
+        <w:rPr>
+          <w:b/>
+        </w:rPr>
+        <w:t xml:space="preserve"> "main.bat", which enables tasks (</w:t>
+      </w:r>
+      <w:proofErr w:type="spellStart"/>
+      <w:r>
+        <w:rPr>
+          <w:b/>
+        </w:rPr>
+        <w:t>autoShutdown&amp;syncBuildCodes</w:t>
+      </w:r>
+      <w:proofErr w:type="spellEnd"/>
+      <w:r>
+        <w:rPr>
+          <w:b/>
+        </w:rPr>
+        <w:t xml:space="preserve"> in </w:t>
+      </w:r>
+      <w:proofErr w:type="spellStart"/>
+      <w:r>
+        <w:rPr>
+          <w:b/>
+        </w:rPr>
+        <w:t>config.json</w:t>
+      </w:r>
+      <w:proofErr w:type="spellEnd"/>
+      <w:r>
+        <w:rPr>
+          <w:b/>
+        </w:rPr>
+        <w:t>)</w:t>
+      </w:r>
+    </w:p>
+    <w:p>
+      <w:pPr>
+        <w:ind w:left="720"/>
+      </w:pPr>
+      <w:r>
+        <w:tab/>
+      </w:r>
+      <w:r>
+        <w:tab/>
+        <w:t xml:space="preserve">If access denied, try right </w:t>
+      </w:r>
+      <w:proofErr w:type="gramStart"/>
+      <w:r>
+        <w:t>click</w:t>
+      </w:r>
+      <w:proofErr w:type="gramEnd"/>
+      <w:r>
+        <w:t xml:space="preserve"> "run as admin"</w:t>
+      </w:r>
+    </w:p>
+    <w:p>
+      <w:pPr>
+        <w:ind w:left="720"/>
+        <w:rPr>
+          <w:b/>
+        </w:rPr>
+      </w:pPr>
+      <w:r>
+        <w:tab/>
+      </w:r>
+      <w:r>
+        <w:rPr>
+          <w:b/>
+        </w:rPr>
+        <w:t xml:space="preserve">3. </w:t>
+      </w:r>
+      <w:proofErr w:type="gramStart"/>
+      <w:r>
+        <w:rPr>
+          <w:b/>
+        </w:rPr>
+        <w:t>run</w:t>
+      </w:r>
+      <w:proofErr w:type="gramEnd"/>
+      <w:r>
+        <w:rPr>
+          <w:b/>
+        </w:rPr>
+        <w:t xml:space="preserve"> the bat files when needed to enable/disable scheduled tasks</w:t>
+      </w:r>
+    </w:p>
+    <w:p>
+      <w:pPr>
+        <w:ind w:left="720"/>
+      </w:pPr>
+      <w:r>
+        <w:tab/>
+      </w:r>
+      <w:r>
+        <w:tab/>
+        <w:t>Enable_autoShutdown.bat</w:t>
+      </w:r>
+    </w:p>
+    <w:p>
+      <w:pPr>
+        <w:ind w:left="720"/>
+      </w:pPr>
+      <w:r>
+        <w:tab/>
+      </w:r>
+      <w:r>
+        <w:tab/>
+        <w:t>Disable_autoShutdown.bat</w:t>
+      </w:r>
+    </w:p>
+    <w:p>
+      <w:pPr>
+        <w:ind w:left="720"/>
+      </w:pPr>
+      <w:r>
+        <w:tab/>
+      </w:r>
+      <w:r>
+        <w:tab/>
+        <w:t>Enable_autoShutdownAndSyncBuild.bat</w:t>
+      </w:r>
+    </w:p>
+    <w:p>
+      <w:pPr>
+        <w:ind w:left="720"/>
+      </w:pPr>
+      <w:r>
+        <w:tab/>
+      </w:r>
+      <w:r>
+        <w:tab/>
+        <w:t>Disable_autoShutdownAndSyncBuild.bat</w:t>
+      </w:r>
+      <w:bookmarkStart w:id="0" w:name="_GoBack"/>
+      <w:bookmarkEnd w:id="0"/>
+    </w:p>
+    <w:p/>
+    <w:p>
+      <w:pPr>
+        <w:pStyle w:val="Heading1"/>
+      </w:pPr>
+      <w:r>
+        <w:t xml:space="preserve">(Deprecated) </w:t>
+      </w:r>
+      <w:r>
+        <w:t>Auto shutdown PC and sync build codes when PC start</w:t>
+      </w:r>
+    </w:p>
+    <w:p/>
+    <w:p>
+      <w:pPr>
         <w:pStyle w:val="Heading2"/>
       </w:pPr>
       <w:r>
+        <w:lastRenderedPageBreak/>
         <w:t>Create task</w:t>
       </w:r>
       <w:r>
@@ -679,7 +1145,7 @@
                     </pic:cNvPicPr>
                   </pic:nvPicPr>
                   <pic:blipFill>
-                    <a:blip r:embed="rId10">
+                    <a:blip r:embed="rId11">
                       <a:extLst>
                         <a:ext uri="{28A0092B-C50C-407E-A947-70E740481C1C}">
                           <a14:useLocalDpi xmlns:a14="http://schemas.microsoft.com/office/drawing/2010/main" val="0"/>
@@ -754,7 +1220,7 @@
                     </pic:cNvPicPr>
                   </pic:nvPicPr>
                   <pic:blipFill>
-                    <a:blip r:embed="rId11">
+                    <a:blip r:embed="rId12">
                       <a:extLst>
                         <a:ext uri="{28A0092B-C50C-407E-A947-70E740481C1C}">
                           <a14:useLocalDpi xmlns:a14="http://schemas.microsoft.com/office/drawing/2010/main" val="0"/>
@@ -818,7 +1284,7 @@
           <w:numId w:val="30"/>
         </w:numPr>
       </w:pPr>
-      <w:hyperlink r:id="rId12" w:history="1">
+      <w:hyperlink r:id="rId13" w:history="1">
         <w:r>
           <w:rPr>
             <w:rStyle w:val="Hyperlink"/>
@@ -861,7 +1327,7 @@
                     </pic:cNvPicPr>
                   </pic:nvPicPr>
                   <pic:blipFill>
-                    <a:blip r:embed="rId13">
+                    <a:blip r:embed="rId14">
                       <a:extLst>
                         <a:ext uri="{28A0092B-C50C-407E-A947-70E740481C1C}">
                           <a14:useLocalDpi xmlns:a14="http://schemas.microsoft.com/office/drawing/2010/main" val="0"/>
@@ -894,7 +1360,7 @@
       </w:r>
     </w:p>
     <w:p>
-      <w:hyperlink r:id="rId14" w:history="1">
+      <w:hyperlink r:id="rId15" w:history="1">
         <w:r>
           <w:rPr>
             <w:rStyle w:val="Hyperlink"/>
@@ -904,7 +1370,6 @@
       </w:hyperlink>
     </w:p>
     <w:p>
-      <w:bookmarkStart w:id="0" w:name="_GoBack"/>
       <w:r>
         <w:rPr>
           <w:noProof/>
@@ -929,7 +1394,7 @@
                     </pic:cNvPicPr>
                   </pic:nvPicPr>
                   <pic:blipFill>
-                    <a:blip r:embed="rId15">
+                    <a:blip r:embed="rId16">
                       <a:extLst>
                         <a:ext uri="{28A0092B-C50C-407E-A947-70E740481C1C}">
                           <a14:useLocalDpi xmlns:a14="http://schemas.microsoft.com/office/drawing/2010/main" val="0"/>
@@ -960,7 +1425,6 @@
           </wp:inline>
         </w:drawing>
       </w:r>
-      <w:bookmarkEnd w:id="0"/>
     </w:p>
     <w:p>
       <w:pPr>
@@ -1055,11 +1519,9 @@
           <w:numId w:val="33"/>
         </w:numPr>
       </w:pPr>
-      <w:proofErr w:type="spellStart"/>
       <w:r>
         <w:t>Lync</w:t>
       </w:r>
-      <w:proofErr w:type="spellEnd"/>
     </w:p>
     <w:p>
       <w:pPr>
@@ -1149,7 +1611,7 @@
                     </pic:cNvPicPr>
                   </pic:nvPicPr>
                   <pic:blipFill>
-                    <a:blip r:embed="rId16">
+                    <a:blip r:embed="rId17">
                       <a:extLst>
                         <a:ext uri="{28A0092B-C50C-407E-A947-70E740481C1C}">
                           <a14:useLocalDpi xmlns:a14="http://schemas.microsoft.com/office/drawing/2010/main" val="0"/>
@@ -1246,7 +1708,7 @@
                     </pic:cNvPicPr>
                   </pic:nvPicPr>
                   <pic:blipFill>
-                    <a:blip r:embed="rId17">
+                    <a:blip r:embed="rId18">
                       <a:extLst>
                         <a:ext uri="{28A0092B-C50C-407E-A947-70E740481C1C}">
                           <a14:useLocalDpi xmlns:a14="http://schemas.microsoft.com/office/drawing/2010/main" val="0"/>
@@ -1279,84 +1741,13 @@
       </w:r>
     </w:p>
     <w:p/>
-    <w:p>
-      <w:pPr>
-        <w:pStyle w:val="Heading2"/>
-      </w:pPr>
-      <w:r>
-        <w:t>Change BIOS – auto start computer</w:t>
-      </w:r>
-    </w:p>
-    <w:p>
-      <w:pPr>
-        <w:rPr>
-          <w:b/>
-        </w:rPr>
-      </w:pPr>
-      <w:r>
-        <w:rPr>
-          <w:b/>
-        </w:rPr>
-        <w:t>FOR HP computer:</w:t>
-      </w:r>
-    </w:p>
-    <w:p>
-      <w:pPr>
-        <w:pStyle w:val="ListParagraph"/>
-        <w:numPr>
-          <w:ilvl w:val="0"/>
-          <w:numId w:val="32"/>
-        </w:numPr>
-      </w:pPr>
-      <w:r>
-        <w:t>START computer, Press F10 to enter BIOS</w:t>
-      </w:r>
-    </w:p>
-    <w:p>
-      <w:pPr>
-        <w:pStyle w:val="ListParagraph"/>
-        <w:numPr>
-          <w:ilvl w:val="0"/>
-          <w:numId w:val="32"/>
-        </w:numPr>
-      </w:pPr>
-      <w:r>
-        <w:lastRenderedPageBreak/>
-        <w:t>In file menu “</w:t>
-      </w:r>
-      <w:r>
-        <w:rPr>
-          <w:b/>
-        </w:rPr>
-        <w:t xml:space="preserve">Advanced </w:t>
-      </w:r>
-      <w:r>
-        <w:rPr>
-          <w:b/>
-        </w:rPr>
-        <w:sym w:font="Wingdings" w:char="F0E0"/>
-      </w:r>
-      <w:r>
-        <w:rPr>
-          <w:b/>
-        </w:rPr>
-        <w:t xml:space="preserve"> BIOS Power-On</w:t>
-      </w:r>
-      <w:r>
-        <w:t xml:space="preserve"> ”, </w:t>
-      </w:r>
-      <w:proofErr w:type="spellStart"/>
-      <w:r>
-        <w:t>config</w:t>
-      </w:r>
-      <w:proofErr w:type="spellEnd"/>
-      <w:r>
-        <w:t xml:space="preserve"> to start computer every workday </w:t>
-      </w:r>
-    </w:p>
+    <w:p/>
+    <w:p/>
+    <w:p/>
+    <w:p/>
     <w:sectPr>
-      <w:headerReference w:type="default" r:id="rId18"/>
-      <w:footerReference w:type="default" r:id="rId19"/>
+      <w:headerReference w:type="default" r:id="rId19"/>
+      <w:footerReference w:type="default" r:id="rId20"/>
       <w:pgSz w:w="11906" w:h="16838"/>
       <w:pgMar w:top="1440" w:right="1080" w:bottom="1440" w:left="1080" w:header="851" w:footer="992" w:gutter="0"/>
       <w:cols w:space="425"/>
@@ -1432,7 +1823,7 @@
         <w:rFonts w:asciiTheme="majorHAnsi" w:hAnsiTheme="majorHAnsi"/>
         <w:noProof/>
       </w:rPr>
-      <w:t>1</w:t>
+      <w:t>3</w:t>
     </w:r>
     <w:r>
       <w:fldChar w:fldCharType="end"/>
@@ -1443,14 +1834,27 @@
       </w:rPr>
       <w:t xml:space="preserve"> [</w:t>
     </w:r>
-    <w:fldSimple w:instr=" NUMPAGES  \* Arabic  \* MERGEFORMAT ">
-      <w:r>
-        <w:rPr>
-          <w:noProof/>
-        </w:rPr>
-        <w:t>7</w:t>
-      </w:r>
-    </w:fldSimple>
+    <w:r>
+      <w:fldChar w:fldCharType="begin"/>
+    </w:r>
+    <w:r>
+      <w:instrText xml:space="preserve"> NUMPAGES  \* Arabic  \* MERGEFORMAT </w:instrText>
+    </w:r>
+    <w:r>
+      <w:fldChar w:fldCharType="separate"/>
+    </w:r>
+    <w:r>
+      <w:rPr>
+        <w:noProof/>
+      </w:rPr>
+      <w:t>7</w:t>
+    </w:r>
+    <w:r>
+      <w:rPr>
+        <w:noProof/>
+      </w:rPr>
+      <w:fldChar w:fldCharType="end"/>
+    </w:r>
     <w:r>
       <w:rPr>
         <w:rFonts w:hint="eastAsia"/>
@@ -1496,6 +1900,7 @@
         <w:dataBinding w:prefixMappings="xmlns:ns0='http://schemas.openxmlformats.org/package/2006/metadata/core-properties' xmlns:ns1='http://purl.org/dc/elements/1.1/'" w:xpath="/ns0:coreProperties[1]/ns1:title[1]" w:storeItemID="{6C3C8BC8-F283-45AE-878A-BAB7291924A1}"/>
         <w:text/>
       </w:sdtPr>
+      <w:sdtEndPr/>
       <w:sdtContent>
         <w:r>
           <w:t>Automate PC</w:t>
@@ -4719,6 +5124,95 @@
     </w:lvl>
   </w:abstractNum>
   <w:abstractNum w:abstractNumId="31">
+    <w:nsid w:val="7BC80315"/>
+    <w:multiLevelType w:val="hybridMultilevel"/>
+    <w:tmpl w:val="F2BEFA94"/>
+    <w:lvl w:ilvl="0" w:tplc="0409000F">
+      <w:start w:val="1"/>
+      <w:numFmt w:val="decimal"/>
+      <w:lvlText w:val="%1."/>
+      <w:lvlJc w:val="left"/>
+      <w:pPr>
+        <w:ind w:left="720" w:hanging="360"/>
+      </w:pPr>
+      <w:rPr>
+        <w:rFonts w:hint="default"/>
+      </w:rPr>
+    </w:lvl>
+    <w:lvl w:ilvl="1" w:tplc="04090019" w:tentative="1">
+      <w:start w:val="1"/>
+      <w:numFmt w:val="lowerLetter"/>
+      <w:lvlText w:val="%2."/>
+      <w:lvlJc w:val="left"/>
+      <w:pPr>
+        <w:ind w:left="1440" w:hanging="360"/>
+      </w:pPr>
+    </w:lvl>
+    <w:lvl w:ilvl="2" w:tplc="0409001B" w:tentative="1">
+      <w:start w:val="1"/>
+      <w:numFmt w:val="lowerRoman"/>
+      <w:lvlText w:val="%3."/>
+      <w:lvlJc w:val="right"/>
+      <w:pPr>
+        <w:ind w:left="2160" w:hanging="180"/>
+      </w:pPr>
+    </w:lvl>
+    <w:lvl w:ilvl="3" w:tplc="0409000F" w:tentative="1">
+      <w:start w:val="1"/>
+      <w:numFmt w:val="decimal"/>
+      <w:lvlText w:val="%4."/>
+      <w:lvlJc w:val="left"/>
+      <w:pPr>
+        <w:ind w:left="2880" w:hanging="360"/>
+      </w:pPr>
+    </w:lvl>
+    <w:lvl w:ilvl="4" w:tplc="04090019" w:tentative="1">
+      <w:start w:val="1"/>
+      <w:numFmt w:val="lowerLetter"/>
+      <w:lvlText w:val="%5."/>
+      <w:lvlJc w:val="left"/>
+      <w:pPr>
+        <w:ind w:left="3600" w:hanging="360"/>
+      </w:pPr>
+    </w:lvl>
+    <w:lvl w:ilvl="5" w:tplc="0409001B" w:tentative="1">
+      <w:start w:val="1"/>
+      <w:numFmt w:val="lowerRoman"/>
+      <w:lvlText w:val="%6."/>
+      <w:lvlJc w:val="right"/>
+      <w:pPr>
+        <w:ind w:left="4320" w:hanging="180"/>
+      </w:pPr>
+    </w:lvl>
+    <w:lvl w:ilvl="6" w:tplc="0409000F" w:tentative="1">
+      <w:start w:val="1"/>
+      <w:numFmt w:val="decimal"/>
+      <w:lvlText w:val="%7."/>
+      <w:lvlJc w:val="left"/>
+      <w:pPr>
+        <w:ind w:left="5040" w:hanging="360"/>
+      </w:pPr>
+    </w:lvl>
+    <w:lvl w:ilvl="7" w:tplc="04090019" w:tentative="1">
+      <w:start w:val="1"/>
+      <w:numFmt w:val="lowerLetter"/>
+      <w:lvlText w:val="%8."/>
+      <w:lvlJc w:val="left"/>
+      <w:pPr>
+        <w:ind w:left="5760" w:hanging="360"/>
+      </w:pPr>
+    </w:lvl>
+    <w:lvl w:ilvl="8" w:tplc="0409001B" w:tentative="1">
+      <w:start w:val="1"/>
+      <w:numFmt w:val="lowerRoman"/>
+      <w:lvlText w:val="%9."/>
+      <w:lvlJc w:val="right"/>
+      <w:pPr>
+        <w:ind w:left="6480" w:hanging="180"/>
+      </w:pPr>
+    </w:lvl>
+  </w:abstractNum>
+  <w:abstractNum w:abstractNumId="32">
     <w:nsid w:val="7CD961F6"/>
     <w:multiLevelType w:val="hybridMultilevel"/>
     <w:tmpl w:val="5558749E"/>
@@ -4807,7 +5301,7 @@
       </w:pPr>
     </w:lvl>
   </w:abstractNum>
-  <w:abstractNum w:abstractNumId="32">
+  <w:abstractNum w:abstractNumId="33">
     <w:nsid w:val="7DAC031D"/>
     <w:multiLevelType w:val="hybridMultilevel"/>
     <w:tmpl w:val="1E1EA504"/>
@@ -4990,7 +5484,7 @@
     <w:abstractNumId w:val="3"/>
   </w:num>
   <w:num w:numId="31">
-    <w:abstractNumId w:val="32"/>
+    <w:abstractNumId w:val="33"/>
   </w:num>
   <w:num w:numId="32">
     <w:abstractNumId w:val="2"/>
@@ -4999,6 +5493,9 @@
     <w:abstractNumId w:val="28"/>
   </w:num>
   <w:num w:numId="34">
+    <w:abstractNumId w:val="32"/>
+  </w:num>
+  <w:num w:numId="35">
     <w:abstractNumId w:val="31"/>
   </w:num>
 </w:numbering>
@@ -5403,7 +5900,6 @@
   <w:style w:type="character" w:default="1" w:styleId="DefaultParagraphFont">
     <w:name w:val="Default Paragraph Font"/>
     <w:uiPriority w:val="1"/>
-    <w:semiHidden/>
     <w:unhideWhenUsed/>
   </w:style>
   <w:style w:type="table" w:default="1" w:styleId="TableNormal">
@@ -6764,7 +7260,6 @@
   <w:style w:type="character" w:default="1" w:styleId="DefaultParagraphFont">
     <w:name w:val="Default Paragraph Font"/>
     <w:uiPriority w:val="1"/>
-    <w:semiHidden/>
     <w:unhideWhenUsed/>
   </w:style>
   <w:style w:type="table" w:default="1" w:styleId="TableNormal">
@@ -7804,8 +8299,9 @@
     <w:panose1 w:val="020B0604030504040204"/>
     <w:charset w:val="00"/>
     <w:family w:val="swiss"/>
+    <w:notTrueType/>
     <w:pitch w:val="variable"/>
-    <w:sig w:usb0="E1002EFF" w:usb1="C000605B" w:usb2="00000029" w:usb3="00000000" w:csb0="000101FF" w:csb1="00000000"/>
+    <w:sig w:usb0="00000003" w:usb1="00000000" w:usb2="00000000" w:usb3="00000000" w:csb0="00000001" w:csb1="00000000"/>
   </w:font>
 </w:fonts>
 </file>
@@ -7832,6 +8328,7 @@
   </w:compat>
   <w:rsids>
     <w:rsidRoot w:val="00E342A6"/>
+    <w:rsid w:val="00171C1B"/>
     <w:rsid w:val="00426006"/>
     <w:rsid w:val="0046186F"/>
     <w:rsid w:val="00617DF7"/>
@@ -8607,7 +9104,7 @@
 </file>
 
 <file path=customXml/itemProps2.xml><?xml version="1.0" encoding="utf-8"?>
-<ds:datastoreItem xmlns:ds="http://schemas.openxmlformats.org/officeDocument/2006/customXml" ds:itemID="{943A8519-C512-4B81-9DA9-1795EFE182A3}">
+<ds:datastoreItem xmlns:ds="http://schemas.openxmlformats.org/officeDocument/2006/customXml" ds:itemID="{683441F0-A736-4EDB-BC94-D2C4E23DBE3B}">
   <ds:schemaRefs>
     <ds:schemaRef ds:uri="http://schemas.openxmlformats.org/officeDocument/2006/bibliography"/>
   </ds:schemaRefs>

</xml_diff>